<commit_message>
If else loops (#24)
</commit_message>
<xml_diff>
--- a/wiki/enums.docx
+++ b/wiki/enums.docx
@@ -70,16 +70,7 @@
           <w:sz w:val="24"/>
           <w:szCs w:val="24"/>
         </w:rPr>
-        <w:t>/* enums</w:t>
-      </w:r>
-      <w:r>
-        <w:rPr>
-          <w:rFonts w:ascii="Consolas" w:hAnsi="Consolas"/>
-          <w:color w:val="A8D08D" w:themeColor="accent6" w:themeTint="99"/>
-          <w:sz w:val="24"/>
-          <w:szCs w:val="24"/>
-        </w:rPr>
-        <w:t xml:space="preserve"> are names contants within</w:t>
+        <w:t>/* enums are names contants within</w:t>
       </w:r>
     </w:p>
     <w:p>
@@ -119,6 +110,26 @@
           <w:sz w:val="24"/>
           <w:szCs w:val="24"/>
         </w:rPr>
+        <w:t xml:space="preserve"> * note: values are always required</w:t>
+      </w:r>
+    </w:p>
+    <w:p>
+      <w:pPr>
+        <w:pStyle w:val="Sinespaciado"/>
+        <w:rPr>
+          <w:rFonts w:ascii="Consolas" w:hAnsi="Consolas"/>
+          <w:color w:val="A8D08D" w:themeColor="accent6" w:themeTint="99"/>
+          <w:sz w:val="24"/>
+          <w:szCs w:val="24"/>
+        </w:rPr>
+      </w:pPr>
+      <w:r>
+        <w:rPr>
+          <w:rFonts w:ascii="Consolas" w:hAnsi="Consolas"/>
+          <w:color w:val="A8D08D" w:themeColor="accent6" w:themeTint="99"/>
+          <w:sz w:val="24"/>
+          <w:szCs w:val="24"/>
+        </w:rPr>
         <w:t xml:space="preserve"> </w:t>
       </w:r>
       <w:r>
@@ -137,126 +148,168 @@
           <w:sz w:val="24"/>
           <w:szCs w:val="24"/>
         </w:rPr>
+        <w:t xml:space="preserve"> *</w:t>
+      </w:r>
+      <w:r>
+        <w:rPr>
+          <w:rFonts w:ascii="Consolas" w:hAnsi="Consolas"/>
+          <w:color w:val="A8D08D" w:themeColor="accent6" w:themeTint="99"/>
+          <w:sz w:val="24"/>
+          <w:szCs w:val="24"/>
+        </w:rPr>
+        <w:t>/</w:t>
+      </w:r>
+    </w:p>
+    <w:p>
+      <w:pPr>
+        <w:pStyle w:val="Sinespaciado"/>
+        <w:rPr>
+          <w:rFonts w:ascii="Consolas" w:hAnsi="Consolas"/>
+          <w:sz w:val="24"/>
+          <w:szCs w:val="24"/>
+        </w:rPr>
+      </w:pPr>
+      <w:r>
+        <w:rPr>
+          <w:rFonts w:ascii="Consolas" w:hAnsi="Consolas"/>
+          <w:sz w:val="24"/>
+          <w:szCs w:val="24"/>
+        </w:rPr>
+        <w:t>My</w:t>
+      </w:r>
+      <w:r>
+        <w:rPr>
+          <w:rFonts w:ascii="Consolas" w:hAnsi="Consolas"/>
+          <w:sz w:val="24"/>
+          <w:szCs w:val="24"/>
+        </w:rPr>
+        <w:t xml:space="preserve">Enum </w:t>
+      </w:r>
+      <w:r>
+        <w:rPr>
+          <w:rFonts w:ascii="Consolas" w:hAnsi="Consolas"/>
+          <w:color w:val="ED7D31" w:themeColor="accent2"/>
+          <w:sz w:val="24"/>
+          <w:szCs w:val="24"/>
+        </w:rPr>
+        <w:t xml:space="preserve">enum </w:t>
+      </w:r>
+      <w:r>
+        <w:rPr>
+          <w:rFonts w:ascii="Consolas" w:hAnsi="Consolas"/>
+          <w:color w:val="5B9BD5" w:themeColor="accent1"/>
+          <w:sz w:val="24"/>
+          <w:szCs w:val="24"/>
+        </w:rPr>
+        <w:t>i8</w:t>
+      </w:r>
+      <w:r>
+        <w:rPr>
+          <w:rFonts w:ascii="Consolas" w:hAnsi="Consolas"/>
+          <w:color w:val="ED7D31" w:themeColor="accent2"/>
+          <w:sz w:val="24"/>
+          <w:szCs w:val="24"/>
+        </w:rPr>
         <w:t xml:space="preserve"> </w:t>
       </w:r>
+      <w:r>
+        <w:rPr>
+          <w:rFonts w:ascii="Consolas" w:hAnsi="Consolas"/>
+          <w:sz w:val="24"/>
+          <w:szCs w:val="24"/>
+        </w:rPr>
+        <w:t>{</w:t>
+      </w:r>
+    </w:p>
+    <w:p>
+      <w:pPr>
+        <w:pStyle w:val="Sinespaciado"/>
+        <w:rPr>
+          <w:rFonts w:ascii="Consolas" w:hAnsi="Consolas"/>
+          <w:sz w:val="24"/>
+          <w:szCs w:val="24"/>
+        </w:rPr>
+      </w:pPr>
+      <w:r>
+        <w:rPr>
+          <w:rFonts w:ascii="Consolas" w:hAnsi="Consolas"/>
+          <w:sz w:val="24"/>
+          <w:szCs w:val="24"/>
+        </w:rPr>
+        <w:t xml:space="preserve">   VALUE_1 0x02</w:t>
+      </w:r>
+    </w:p>
+    <w:p>
+      <w:pPr>
+        <w:pStyle w:val="Sinespaciado"/>
+        <w:rPr>
+          <w:rFonts w:ascii="Consolas" w:hAnsi="Consolas"/>
+          <w:sz w:val="24"/>
+          <w:szCs w:val="24"/>
+        </w:rPr>
+      </w:pPr>
+      <w:r>
+        <w:rPr>
+          <w:rFonts w:ascii="Consolas" w:hAnsi="Consolas"/>
+          <w:sz w:val="24"/>
+          <w:szCs w:val="24"/>
+        </w:rPr>
+        <w:t xml:space="preserve">   VALUE_2</w:t>
+      </w:r>
+      <w:r>
+        <w:rPr>
+          <w:rFonts w:ascii="Consolas" w:hAnsi="Consolas"/>
+          <w:sz w:val="24"/>
+          <w:szCs w:val="24"/>
+        </w:rPr>
+        <w:t xml:space="preserve"> </w:t>
+      </w:r>
+      <w:r>
+        <w:rPr>
+          <w:rFonts w:ascii="Consolas" w:hAnsi="Consolas"/>
+          <w:sz w:val="24"/>
+          <w:szCs w:val="24"/>
+        </w:rPr>
+        <w:t>0x0</w:t>
+      </w:r>
+      <w:r>
+        <w:rPr>
+          <w:rFonts w:ascii="Consolas" w:hAnsi="Consolas"/>
+          <w:sz w:val="24"/>
+          <w:szCs w:val="24"/>
+        </w:rPr>
+        <w:t>4</w:t>
+      </w:r>
+    </w:p>
+    <w:p>
+      <w:pPr>
+        <w:pStyle w:val="Sinespaciado"/>
+        <w:rPr>
+          <w:rFonts w:ascii="Consolas" w:hAnsi="Consolas"/>
+          <w:sz w:val="24"/>
+          <w:szCs w:val="24"/>
+        </w:rPr>
+      </w:pPr>
+      <w:r>
+        <w:rPr>
+          <w:rFonts w:ascii="Consolas" w:hAnsi="Consolas"/>
+          <w:sz w:val="24"/>
+          <w:szCs w:val="24"/>
+        </w:rPr>
+        <w:t>}</w:t>
+      </w:r>
+    </w:p>
+    <w:p>
+      <w:pPr>
+        <w:pStyle w:val="Sinespaciado"/>
+        <w:rPr>
+          <w:rFonts w:ascii="Consolas" w:hAnsi="Consolas"/>
+          <w:sz w:val="24"/>
+          <w:szCs w:val="24"/>
+        </w:rPr>
+      </w:pPr>
       <w:bookmarkStart w:id="0" w:name="_GoBack"/>
       <w:bookmarkEnd w:id="0"/>
-      <w:r>
-        <w:rPr>
-          <w:rFonts w:ascii="Consolas" w:hAnsi="Consolas"/>
-          <w:color w:val="A8D08D" w:themeColor="accent6" w:themeTint="99"/>
-          <w:sz w:val="24"/>
-          <w:szCs w:val="24"/>
-        </w:rPr>
-        <w:t>*</w:t>
-      </w:r>
-      <w:r>
-        <w:rPr>
-          <w:rFonts w:ascii="Consolas" w:hAnsi="Consolas"/>
-          <w:color w:val="A8D08D" w:themeColor="accent6" w:themeTint="99"/>
-          <w:sz w:val="24"/>
-          <w:szCs w:val="24"/>
-        </w:rPr>
-        <w:t>/</w:t>
-      </w:r>
-    </w:p>
-    <w:p>
-      <w:pPr>
-        <w:pStyle w:val="Sinespaciado"/>
-        <w:rPr>
-          <w:rFonts w:ascii="Consolas" w:hAnsi="Consolas"/>
-          <w:sz w:val="24"/>
-          <w:szCs w:val="24"/>
-        </w:rPr>
-      </w:pPr>
-      <w:r>
-        <w:rPr>
-          <w:rFonts w:ascii="Consolas" w:hAnsi="Consolas"/>
-          <w:color w:val="ED7D31" w:themeColor="accent2"/>
-          <w:sz w:val="24"/>
-          <w:szCs w:val="24"/>
-        </w:rPr>
-        <w:t>enum</w:t>
-      </w:r>
-      <w:r>
-        <w:rPr>
-          <w:rFonts w:ascii="Consolas" w:hAnsi="Consolas"/>
-          <w:color w:val="ED7D31" w:themeColor="accent2"/>
-          <w:sz w:val="24"/>
-          <w:szCs w:val="24"/>
-        </w:rPr>
-        <w:t xml:space="preserve"> </w:t>
-      </w:r>
-      <w:r>
-        <w:rPr>
-          <w:rFonts w:ascii="Consolas" w:hAnsi="Consolas"/>
-          <w:sz w:val="24"/>
-          <w:szCs w:val="24"/>
-        </w:rPr>
-        <w:t>Enum</w:t>
-      </w:r>
-      <w:r>
-        <w:rPr>
-          <w:rFonts w:ascii="Consolas" w:hAnsi="Consolas"/>
-          <w:sz w:val="24"/>
-          <w:szCs w:val="24"/>
-        </w:rPr>
-        <w:t xml:space="preserve"> {</w:t>
-      </w:r>
-    </w:p>
-    <w:p>
-      <w:pPr>
-        <w:pStyle w:val="Sinespaciado"/>
-        <w:rPr>
-          <w:rFonts w:ascii="Consolas" w:hAnsi="Consolas"/>
-          <w:sz w:val="24"/>
-          <w:szCs w:val="24"/>
-        </w:rPr>
-      </w:pPr>
-      <w:r>
-        <w:rPr>
-          <w:rFonts w:ascii="Consolas" w:hAnsi="Consolas"/>
-          <w:sz w:val="24"/>
-          <w:szCs w:val="24"/>
-        </w:rPr>
-        <w:t xml:space="preserve">   VALUE_1,</w:t>
-      </w:r>
-    </w:p>
-    <w:p>
-      <w:pPr>
-        <w:pStyle w:val="Sinespaciado"/>
-        <w:rPr>
-          <w:rFonts w:ascii="Consolas" w:hAnsi="Consolas"/>
-          <w:sz w:val="24"/>
-          <w:szCs w:val="24"/>
-        </w:rPr>
-      </w:pPr>
-      <w:r>
-        <w:rPr>
-          <w:rFonts w:ascii="Consolas" w:hAnsi="Consolas"/>
-          <w:sz w:val="24"/>
-          <w:szCs w:val="24"/>
-        </w:rPr>
-        <w:t xml:space="preserve">   VALUE_2</w:t>
-      </w:r>
-    </w:p>
-    <w:p>
-      <w:pPr>
-        <w:pStyle w:val="Sinespaciado"/>
-        <w:rPr>
-          <w:rFonts w:ascii="Consolas" w:hAnsi="Consolas"/>
-          <w:sz w:val="24"/>
-          <w:szCs w:val="24"/>
-        </w:rPr>
-      </w:pPr>
-      <w:r>
-        <w:rPr>
-          <w:rFonts w:ascii="Consolas" w:hAnsi="Consolas"/>
-          <w:sz w:val="24"/>
-          <w:szCs w:val="24"/>
-        </w:rPr>
-        <w:t>}</w:t>
-      </w:r>
     </w:p>
     <w:p>
       <w:pPr>
@@ -676,6 +729,7 @@
   <w:style w:type="character" w:default="1" w:styleId="Fuentedeprrafopredeter">
     <w:name w:val="Default Paragraph Font"/>
     <w:uiPriority w:val="1"/>
+    <w:semiHidden/>
     <w:unhideWhenUsed/>
   </w:style>
   <w:style w:type="table" w:default="1" w:styleId="Tablanormal">

</xml_diff>